<commit_message>
finish chap 3 - in progress: video 121
</commit_message>
<xml_diff>
--- a/02-spring-core/Inversion of Control.docx
+++ b/02-spring-core/Inversion of Control.docx
@@ -53,7 +53,13 @@
         <w:t xml:space="preserve">Spring AutoWiring: a method for dependency injection – Spring will look for a class that matches by type and inject it </w:t>
       </w:r>
       <w:r>
-        <w:t>automatically.</w:t>
+        <w:t>automatically</w:t>
+      </w:r>
+      <w:r>
+        <w:t xml:space="preserve"> – or simple: auto inject interface when use a class implemented by this interface</w:t>
+      </w:r>
+      <w:r>
+        <w:t>.</w:t>
       </w:r>
     </w:p>
     <w:p>
@@ -166,15 +172,7 @@
         </w:numPr>
       </w:pPr>
       <w:r>
-        <w:t xml:space="preserve">Java config bean: set </w:t>
-      </w:r>
-      <w:proofErr w:type="gramStart"/>
-      <w:r>
-        <w:t>an</w:t>
-      </w:r>
-      <w:proofErr w:type="gramEnd"/>
-      <w:r>
-        <w:t xml:space="preserve"> </w:t>
+        <w:t xml:space="preserve">Java config bean: set an </w:t>
       </w:r>
       <w:r>
         <w:t>third-party</w:t>
@@ -188,6 +186,9 @@
         <w:pStyle w:val="oancuaDanhsach"/>
       </w:pPr>
       <w:r>
+        <w:rPr>
+          <w:noProof/>
+        </w:rPr>
         <w:drawing>
           <wp:inline distT="0" distB="0" distL="0" distR="0" wp14:anchorId="7BAE71F5" wp14:editId="0CCC6771">
             <wp:extent cx="5943600" cy="2266315"/>

</xml_diff>